<commit_message>
Working on (Segments of GL)
</commit_message>
<xml_diff>
--- a/DOC/Segments of GL MVP.docx
+++ b/DOC/Segments of GL MVP.docx
@@ -53,23 +53,97 @@
           <w:sz w:val="16"/>
           <w:szCs w:val="16"/>
         </w:rPr>
-        <w:t xml:space="preserve">For M1 Release it will be fixed as </w:t>
-      </w:r>
-      <w:r>
-        <w:rPr>
-          <w:rFonts w:ascii="Comic Sans MS" w:hAnsi="Comic Sans MS" w:cstheme="minorHAnsi"/>
-          <w:sz w:val="16"/>
-          <w:szCs w:val="16"/>
-        </w:rPr>
-        <w:t>below,</w:t>
-      </w:r>
-      <w:r>
-        <w:rPr>
-          <w:rFonts w:ascii="Comic Sans MS" w:hAnsi="Comic Sans MS" w:cstheme="minorHAnsi"/>
-          <w:sz w:val="16"/>
-          <w:szCs w:val="16"/>
-        </w:rPr>
-        <w:t xml:space="preserve"> for later releases it will be dynamic </w:t>
+        <w:t xml:space="preserve">It </w:t>
+      </w:r>
+      <w:r>
+        <w:rPr>
+          <w:rFonts w:ascii="Comic Sans MS" w:hAnsi="Comic Sans MS" w:cstheme="minorHAnsi"/>
+          <w:sz w:val="16"/>
+          <w:szCs w:val="16"/>
+        </w:rPr>
+        <w:t>could</w:t>
+      </w:r>
+      <w:r>
+        <w:rPr>
+          <w:rFonts w:ascii="Comic Sans MS" w:hAnsi="Comic Sans MS" w:cstheme="minorHAnsi"/>
+          <w:sz w:val="16"/>
+          <w:szCs w:val="16"/>
+        </w:rPr>
+        <w:t xml:space="preserve"> be something like this, the</w:t>
+      </w:r>
+      <w:r>
+        <w:rPr>
+          <w:rFonts w:ascii="Comic Sans MS" w:hAnsi="Comic Sans MS" w:cstheme="minorHAnsi"/>
+          <w:sz w:val="16"/>
+          <w:szCs w:val="16"/>
+        </w:rPr>
+        <w:t xml:space="preserve"> </w:t>
+      </w:r>
+      <w:r>
+        <w:rPr>
+          <w:rFonts w:ascii="Comic Sans MS" w:hAnsi="Comic Sans MS" w:cstheme="minorHAnsi"/>
+          <w:sz w:val="16"/>
+          <w:szCs w:val="16"/>
+        </w:rPr>
+        <w:t>admin should be able to setup something like this</w:t>
+      </w:r>
+      <w:r>
+        <w:rPr>
+          <w:rFonts w:ascii="Comic Sans MS" w:hAnsi="Comic Sans MS" w:cstheme="minorHAnsi"/>
+          <w:sz w:val="16"/>
+          <w:szCs w:val="16"/>
+        </w:rPr>
+        <w:br/>
+      </w:r>
+      <w:r>
+        <w:rPr>
+          <w:rFonts w:ascii="Comic Sans MS" w:hAnsi="Comic Sans MS" w:cstheme="minorHAnsi"/>
+          <w:sz w:val="16"/>
+          <w:szCs w:val="16"/>
+        </w:rPr>
+        <w:t>Nature-Zone-CompanyNo-BranchNo-SectorNo-DepNo-UnitNo-ProductNo-PostingLevel-LedgerNo</w:t>
+      </w:r>
+      <w:r>
+        <w:rPr>
+          <w:rFonts w:ascii="Comic Sans MS" w:hAnsi="Comic Sans MS" w:cstheme="minorHAnsi"/>
+          <w:sz w:val="16"/>
+          <w:szCs w:val="16"/>
+        </w:rPr>
+        <w:br/>
+      </w:r>
+      <w:r>
+        <w:rPr>
+          <w:rFonts w:ascii="Comic Sans MS" w:hAnsi="Comic Sans MS" w:cstheme="minorHAnsi"/>
+          <w:sz w:val="16"/>
+          <w:szCs w:val="16"/>
+        </w:rPr>
+        <w:t>#-##-##-####-##-##-##-####-#-######</w:t>
+      </w:r>
+      <w:r>
+        <w:rPr>
+          <w:rFonts w:ascii="Comic Sans MS" w:hAnsi="Comic Sans MS" w:cstheme="minorHAnsi"/>
+          <w:sz w:val="16"/>
+          <w:szCs w:val="16"/>
+        </w:rPr>
+        <w:br/>
+      </w:r>
+      <w:bookmarkStart w:id="0" w:name="_GoBack"/>
+      <w:bookmarkEnd w:id="0"/>
+      <w:r>
+        <w:rPr>
+          <w:rFonts w:ascii="Comic Sans MS" w:hAnsi="Comic Sans MS" w:cstheme="minorHAnsi"/>
+          <w:sz w:val="16"/>
+          <w:szCs w:val="16"/>
+        </w:rPr>
+        <w:t>with</w:t>
+      </w:r>
+      <w:r>
+        <w:rPr>
+          <w:rFonts w:ascii="Comic Sans MS" w:hAnsi="Comic Sans MS" w:cstheme="minorHAnsi"/>
+          <w:sz w:val="16"/>
+          <w:szCs w:val="16"/>
+        </w:rPr>
+        <w:t xml:space="preserve"> any order,</w:t>
       </w:r>
     </w:p>
     <w:p>
@@ -86,63 +160,7 @@
           <w:sz w:val="16"/>
           <w:szCs w:val="16"/>
         </w:rPr>
-        <w:t>It should</w:t>
-      </w:r>
-      <w:r>
-        <w:rPr>
-          <w:rFonts w:ascii="Comic Sans MS" w:hAnsi="Comic Sans MS" w:cstheme="minorHAnsi"/>
-          <w:sz w:val="16"/>
-          <w:szCs w:val="16"/>
-        </w:rPr>
-        <w:t xml:space="preserve"> be something like this, the</w:t>
-      </w:r>
-      <w:r>
-        <w:rPr>
-          <w:rFonts w:ascii="Comic Sans MS" w:hAnsi="Comic Sans MS" w:cstheme="minorHAnsi"/>
-          <w:sz w:val="16"/>
-          <w:szCs w:val="16"/>
-        </w:rPr>
-        <w:t xml:space="preserve"> </w:t>
-      </w:r>
-      <w:r>
-        <w:rPr>
-          <w:rFonts w:ascii="Comic Sans MS" w:hAnsi="Comic Sans MS" w:cstheme="minorHAnsi"/>
-          <w:sz w:val="16"/>
-          <w:szCs w:val="16"/>
-        </w:rPr>
-        <w:t>admin should be able to setup something like this</w:t>
-      </w:r>
-      <w:r>
-        <w:rPr>
-          <w:rFonts w:ascii="Comic Sans MS" w:hAnsi="Comic Sans MS" w:cstheme="minorHAnsi"/>
-          <w:sz w:val="16"/>
-          <w:szCs w:val="16"/>
-        </w:rPr>
-        <w:br/>
-      </w:r>
-      <w:r>
-        <w:rPr>
-          <w:rFonts w:ascii="Comic Sans MS" w:hAnsi="Comic Sans MS" w:cstheme="minorHAnsi"/>
-          <w:sz w:val="16"/>
-          <w:szCs w:val="16"/>
-        </w:rPr>
-        <w:t>Nature-Zone-CompanyNo-BranchNo-SectorNo-DepNo-UnitNo-ProductNo-PostingLevel-LedgerNo</w:t>
-      </w:r>
-      <w:r>
-        <w:rPr>
-          <w:rFonts w:ascii="Comic Sans MS" w:hAnsi="Comic Sans MS" w:cstheme="minorHAnsi"/>
-          <w:sz w:val="16"/>
-          <w:szCs w:val="16"/>
-        </w:rPr>
-        <w:br/>
-      </w:r>
-      <w:r>
-        <w:rPr>
-          <w:rFonts w:ascii="Comic Sans MS" w:hAnsi="Comic Sans MS" w:cstheme="minorHAnsi"/>
-          <w:sz w:val="16"/>
-          <w:szCs w:val="16"/>
-        </w:rPr>
-        <w:t>#-##-##-####-##-##-##-####-#-######</w:t>
+        <w:t xml:space="preserve">This setup is done once and can’t modified after creating any GL, however there is no system restriction for this and it up to the implementer mind, </w:t>
       </w:r>
     </w:p>
     <w:p>
@@ -159,7 +177,222 @@
           <w:sz w:val="16"/>
           <w:szCs w:val="16"/>
         </w:rPr>
-        <w:t xml:space="preserve">Any GL should contains the following segments </w:t>
+        <w:t xml:space="preserve">The implementer can setup the GL Segments utilizing the below </w:t>
+      </w:r>
+      <w:r>
+        <w:rPr>
+          <w:rFonts w:ascii="Comic Sans MS" w:hAnsi="Comic Sans MS" w:cstheme="minorHAnsi"/>
+          <w:sz w:val="16"/>
+          <w:szCs w:val="16"/>
+        </w:rPr>
+        <w:t xml:space="preserve">segments, but the GL Format should contains </w:t>
+      </w:r>
+      <w:r>
+        <w:rPr>
+          <w:rFonts w:ascii="Comic Sans MS" w:hAnsi="Comic Sans MS" w:cstheme="minorHAnsi"/>
+          <w:sz w:val="16"/>
+          <w:szCs w:val="16"/>
+        </w:rPr>
+        <w:t xml:space="preserve">at least the below segment </w:t>
+      </w:r>
+      <w:r>
+        <w:rPr>
+          <w:rFonts w:ascii="Comic Sans MS" w:hAnsi="Comic Sans MS" w:cstheme="minorHAnsi"/>
+          <w:sz w:val="16"/>
+          <w:szCs w:val="16"/>
+        </w:rPr>
+        <w:t xml:space="preserve">(Nature, </w:t>
+      </w:r>
+      <w:proofErr w:type="spellStart"/>
+      <w:r>
+        <w:rPr>
+          <w:rFonts w:ascii="Comic Sans MS" w:hAnsi="Comic Sans MS" w:cstheme="minorHAnsi"/>
+          <w:sz w:val="16"/>
+          <w:szCs w:val="16"/>
+        </w:rPr>
+        <w:t>CompanyNo</w:t>
+      </w:r>
+      <w:proofErr w:type="spellEnd"/>
+      <w:r>
+        <w:rPr>
+          <w:rFonts w:ascii="Comic Sans MS" w:hAnsi="Comic Sans MS" w:cstheme="minorHAnsi"/>
+          <w:sz w:val="16"/>
+          <w:szCs w:val="16"/>
+        </w:rPr>
+        <w:t xml:space="preserve">, </w:t>
+      </w:r>
+      <w:proofErr w:type="spellStart"/>
+      <w:r>
+        <w:rPr>
+          <w:rFonts w:ascii="Comic Sans MS" w:hAnsi="Comic Sans MS" w:cstheme="minorHAnsi"/>
+          <w:sz w:val="16"/>
+          <w:szCs w:val="16"/>
+        </w:rPr>
+        <w:t>PostingLevel</w:t>
+      </w:r>
+      <w:proofErr w:type="spellEnd"/>
+      <w:r>
+        <w:rPr>
+          <w:rFonts w:ascii="Comic Sans MS" w:hAnsi="Comic Sans MS" w:cstheme="minorHAnsi"/>
+          <w:sz w:val="16"/>
+          <w:szCs w:val="16"/>
+        </w:rPr>
+        <w:t xml:space="preserve">, </w:t>
+      </w:r>
+      <w:proofErr w:type="spellStart"/>
+      <w:r>
+        <w:rPr>
+          <w:rFonts w:ascii="Comic Sans MS" w:hAnsi="Comic Sans MS" w:cstheme="minorHAnsi"/>
+          <w:sz w:val="16"/>
+          <w:szCs w:val="16"/>
+        </w:rPr>
+        <w:t>LedgerNo</w:t>
+      </w:r>
+      <w:proofErr w:type="spellEnd"/>
+      <w:r>
+        <w:rPr>
+          <w:rFonts w:ascii="Comic Sans MS" w:hAnsi="Comic Sans MS" w:cstheme="minorHAnsi"/>
+          <w:sz w:val="16"/>
+          <w:szCs w:val="16"/>
+        </w:rPr>
+        <w:t>)</w:t>
+      </w:r>
+      <w:r>
+        <w:rPr>
+          <w:rFonts w:ascii="Comic Sans MS" w:hAnsi="Comic Sans MS" w:cstheme="minorHAnsi"/>
+          <w:sz w:val="16"/>
+          <w:szCs w:val="16"/>
+        </w:rPr>
+        <w:t xml:space="preserve"> with</w:t>
+      </w:r>
+      <w:r>
+        <w:rPr>
+          <w:rFonts w:ascii="Comic Sans MS" w:hAnsi="Comic Sans MS" w:cstheme="minorHAnsi"/>
+          <w:sz w:val="16"/>
+          <w:szCs w:val="16"/>
+        </w:rPr>
+        <w:t xml:space="preserve"> any order, the admin can setup </w:t>
+      </w:r>
+      <w:r>
+        <w:rPr>
+          <w:rFonts w:ascii="Comic Sans MS" w:hAnsi="Comic Sans MS" w:cstheme="minorHAnsi"/>
+          <w:sz w:val="16"/>
+          <w:szCs w:val="16"/>
+        </w:rPr>
+        <w:br/>
+      </w:r>
+      <w:proofErr w:type="spellStart"/>
+      <w:r>
+        <w:rPr>
+          <w:rFonts w:ascii="Comic Sans MS" w:hAnsi="Comic Sans MS" w:cstheme="minorHAnsi"/>
+          <w:sz w:val="16"/>
+          <w:szCs w:val="16"/>
+        </w:rPr>
+        <w:t>CompanyNo</w:t>
+      </w:r>
+      <w:proofErr w:type="spellEnd"/>
+      <w:r>
+        <w:rPr>
+          <w:rFonts w:ascii="Comic Sans MS" w:hAnsi="Comic Sans MS" w:cstheme="minorHAnsi"/>
+          <w:sz w:val="16"/>
+          <w:szCs w:val="16"/>
+        </w:rPr>
+        <w:t>-</w:t>
+      </w:r>
+      <w:proofErr w:type="spellStart"/>
+      <w:r>
+        <w:rPr>
+          <w:rFonts w:ascii="Comic Sans MS" w:hAnsi="Comic Sans MS" w:cstheme="minorHAnsi"/>
+          <w:sz w:val="16"/>
+          <w:szCs w:val="16"/>
+        </w:rPr>
+        <w:t>PostingLevel</w:t>
+      </w:r>
+      <w:proofErr w:type="spellEnd"/>
+      <w:r>
+        <w:rPr>
+          <w:rFonts w:ascii="Comic Sans MS" w:hAnsi="Comic Sans MS" w:cstheme="minorHAnsi"/>
+          <w:sz w:val="16"/>
+          <w:szCs w:val="16"/>
+        </w:rPr>
+        <w:t>-Nature-</w:t>
+      </w:r>
+      <w:proofErr w:type="spellStart"/>
+      <w:r>
+        <w:rPr>
+          <w:rFonts w:ascii="Comic Sans MS" w:hAnsi="Comic Sans MS" w:cstheme="minorHAnsi"/>
+          <w:sz w:val="16"/>
+          <w:szCs w:val="16"/>
+        </w:rPr>
+        <w:t>LedgerNo</w:t>
+      </w:r>
+      <w:proofErr w:type="spellEnd"/>
+      <w:r>
+        <w:rPr>
+          <w:rFonts w:ascii="Comic Sans MS" w:hAnsi="Comic Sans MS" w:cstheme="minorHAnsi"/>
+          <w:sz w:val="16"/>
+          <w:szCs w:val="16"/>
+        </w:rPr>
+        <w:t xml:space="preserve">, which will generate (01-1-1-000001) for </w:t>
+      </w:r>
+      <w:proofErr w:type="gramStart"/>
+      <w:r>
+        <w:rPr>
+          <w:rFonts w:ascii="Comic Sans MS" w:hAnsi="Comic Sans MS" w:cstheme="minorHAnsi"/>
+          <w:sz w:val="16"/>
+          <w:szCs w:val="16"/>
+        </w:rPr>
+        <w:t>a</w:t>
+      </w:r>
+      <w:proofErr w:type="gramEnd"/>
+      <w:r>
+        <w:rPr>
+          <w:rFonts w:ascii="Comic Sans MS" w:hAnsi="Comic Sans MS" w:cstheme="minorHAnsi"/>
+          <w:sz w:val="16"/>
+          <w:szCs w:val="16"/>
+        </w:rPr>
+        <w:t xml:space="preserve"> on balance asset GL in </w:t>
+      </w:r>
+      <w:r>
+        <w:rPr>
+          <w:rFonts w:ascii="Comic Sans MS" w:hAnsi="Comic Sans MS" w:cstheme="minorHAnsi"/>
+          <w:sz w:val="16"/>
+          <w:szCs w:val="16"/>
+        </w:rPr>
+        <w:t>01 company.</w:t>
+      </w:r>
+    </w:p>
+    <w:p>
+      <w:pPr>
+        <w:rPr>
+          <w:rFonts w:ascii="Comic Sans MS" w:hAnsi="Comic Sans MS" w:cstheme="minorHAnsi"/>
+          <w:sz w:val="16"/>
+          <w:szCs w:val="16"/>
+        </w:rPr>
+      </w:pPr>
+      <w:r>
+        <w:rPr>
+          <w:rFonts w:ascii="Comic Sans MS" w:hAnsi="Comic Sans MS" w:cstheme="minorHAnsi"/>
+          <w:sz w:val="16"/>
+          <w:szCs w:val="16"/>
+        </w:rPr>
+        <w:t xml:space="preserve">Any GL </w:t>
+      </w:r>
+      <w:r>
+        <w:rPr>
+          <w:rFonts w:ascii="Comic Sans MS" w:hAnsi="Comic Sans MS" w:cstheme="minorHAnsi"/>
+          <w:sz w:val="16"/>
+          <w:szCs w:val="16"/>
+        </w:rPr>
+        <w:t>could</w:t>
+      </w:r>
+      <w:r>
+        <w:rPr>
+          <w:rFonts w:ascii="Comic Sans MS" w:hAnsi="Comic Sans MS" w:cstheme="minorHAnsi"/>
+          <w:sz w:val="16"/>
+          <w:szCs w:val="16"/>
+        </w:rPr>
+        <w:t xml:space="preserve"> contains the following segments </w:t>
       </w:r>
     </w:p>
     <w:tbl>
@@ -636,15 +869,7 @@
                 <w:sz w:val="16"/>
                 <w:szCs w:val="16"/>
               </w:rPr>
-              <w:t xml:space="preserve">, </w:t>
-            </w:r>
-            <w:r>
-              <w:rPr>
-                <w:rFonts w:ascii="Comic Sans MS" w:hAnsi="Comic Sans MS" w:cstheme="minorHAnsi"/>
-                <w:sz w:val="16"/>
-                <w:szCs w:val="16"/>
-              </w:rPr>
-              <w:t>it’s up to 99</w:t>
+              <w:t>, it’s up to 99</w:t>
             </w:r>
           </w:p>
         </w:tc>
@@ -684,6 +909,7 @@
                 <w:szCs w:val="16"/>
               </w:rPr>
             </w:pPr>
+            <w:proofErr w:type="spellStart"/>
             <w:r>
               <w:rPr>
                 <w:rFonts w:ascii="Comic Sans MS" w:hAnsi="Comic Sans MS" w:cstheme="minorHAnsi"/>
@@ -692,6 +918,7 @@
               </w:rPr>
               <w:t>CompanyNo</w:t>
             </w:r>
+            <w:proofErr w:type="spellEnd"/>
           </w:p>
         </w:tc>
         <w:tc>
@@ -773,15 +1000,7 @@
                 <w:sz w:val="16"/>
                 <w:szCs w:val="16"/>
               </w:rPr>
-              <w:t xml:space="preserve">it’s up to </w:t>
-            </w:r>
-            <w:r>
-              <w:rPr>
-                <w:rFonts w:ascii="Comic Sans MS" w:hAnsi="Comic Sans MS" w:cstheme="minorHAnsi"/>
-                <w:sz w:val="16"/>
-                <w:szCs w:val="16"/>
-              </w:rPr>
-              <w:t>99 Company</w:t>
+              <w:t>it’s up to 99 Company</w:t>
             </w:r>
           </w:p>
         </w:tc>
@@ -821,6 +1040,7 @@
                 <w:szCs w:val="16"/>
               </w:rPr>
             </w:pPr>
+            <w:proofErr w:type="spellStart"/>
             <w:r>
               <w:rPr>
                 <w:rFonts w:ascii="Comic Sans MS" w:hAnsi="Comic Sans MS" w:cstheme="minorHAnsi"/>
@@ -829,6 +1049,7 @@
               </w:rPr>
               <w:t>BranchNo</w:t>
             </w:r>
+            <w:proofErr w:type="spellEnd"/>
           </w:p>
         </w:tc>
         <w:tc>
@@ -909,7 +1130,25 @@
                 <w:sz w:val="16"/>
                 <w:szCs w:val="16"/>
               </w:rPr>
-              <w:t xml:space="preserve">Branch number, its up to 9999 branches </w:t>
+              <w:t xml:space="preserve">Branch number, </w:t>
+            </w:r>
+            <w:proofErr w:type="spellStart"/>
+            <w:r>
+              <w:rPr>
+                <w:rFonts w:ascii="Comic Sans MS" w:hAnsi="Comic Sans MS" w:cstheme="minorHAnsi"/>
+                <w:sz w:val="16"/>
+                <w:szCs w:val="16"/>
+              </w:rPr>
+              <w:t>its</w:t>
+            </w:r>
+            <w:proofErr w:type="spellEnd"/>
+            <w:r>
+              <w:rPr>
+                <w:rFonts w:ascii="Comic Sans MS" w:hAnsi="Comic Sans MS" w:cstheme="minorHAnsi"/>
+                <w:sz w:val="16"/>
+                <w:szCs w:val="16"/>
+              </w:rPr>
+              <w:t xml:space="preserve"> up to 9999 branches </w:t>
             </w:r>
           </w:p>
         </w:tc>
@@ -949,6 +1188,7 @@
                 <w:szCs w:val="16"/>
               </w:rPr>
             </w:pPr>
+            <w:proofErr w:type="spellStart"/>
             <w:r>
               <w:rPr>
                 <w:rFonts w:ascii="Comic Sans MS" w:hAnsi="Comic Sans MS" w:cstheme="minorHAnsi"/>
@@ -957,6 +1197,7 @@
               </w:rPr>
               <w:t>SectorNo</w:t>
             </w:r>
+            <w:proofErr w:type="spellEnd"/>
           </w:p>
         </w:tc>
         <w:tc>
@@ -1029,7 +1270,25 @@
                 <w:sz w:val="16"/>
                 <w:szCs w:val="16"/>
               </w:rPr>
-              <w:t>Sector number, its up to 99</w:t>
+              <w:t xml:space="preserve">Sector number, </w:t>
+            </w:r>
+            <w:proofErr w:type="spellStart"/>
+            <w:r>
+              <w:rPr>
+                <w:rFonts w:ascii="Comic Sans MS" w:hAnsi="Comic Sans MS" w:cstheme="minorHAnsi"/>
+                <w:sz w:val="16"/>
+                <w:szCs w:val="16"/>
+              </w:rPr>
+              <w:t>its</w:t>
+            </w:r>
+            <w:proofErr w:type="spellEnd"/>
+            <w:r>
+              <w:rPr>
+                <w:rFonts w:ascii="Comic Sans MS" w:hAnsi="Comic Sans MS" w:cstheme="minorHAnsi"/>
+                <w:sz w:val="16"/>
+                <w:szCs w:val="16"/>
+              </w:rPr>
+              <w:t xml:space="preserve"> up to 99</w:t>
             </w:r>
           </w:p>
         </w:tc>
@@ -1069,6 +1328,7 @@
                 <w:szCs w:val="16"/>
               </w:rPr>
             </w:pPr>
+            <w:proofErr w:type="spellStart"/>
             <w:r>
               <w:rPr>
                 <w:rFonts w:ascii="Comic Sans MS" w:hAnsi="Comic Sans MS" w:cstheme="minorHAnsi"/>
@@ -1077,6 +1337,7 @@
               </w:rPr>
               <w:t>DepNo</w:t>
             </w:r>
+            <w:proofErr w:type="spellEnd"/>
           </w:p>
         </w:tc>
         <w:tc>
@@ -1151,13 +1412,23 @@
               </w:rPr>
               <w:t xml:space="preserve">Department number , </w:t>
             </w:r>
-            <w:r>
-              <w:rPr>
-                <w:rFonts w:ascii="Comic Sans MS" w:hAnsi="Comic Sans MS" w:cstheme="minorHAnsi"/>
-                <w:sz w:val="16"/>
-                <w:szCs w:val="16"/>
-              </w:rPr>
-              <w:t>its up to 99</w:t>
+            <w:proofErr w:type="spellStart"/>
+            <w:r>
+              <w:rPr>
+                <w:rFonts w:ascii="Comic Sans MS" w:hAnsi="Comic Sans MS" w:cstheme="minorHAnsi"/>
+                <w:sz w:val="16"/>
+                <w:szCs w:val="16"/>
+              </w:rPr>
+              <w:t>its</w:t>
+            </w:r>
+            <w:proofErr w:type="spellEnd"/>
+            <w:r>
+              <w:rPr>
+                <w:rFonts w:ascii="Comic Sans MS" w:hAnsi="Comic Sans MS" w:cstheme="minorHAnsi"/>
+                <w:sz w:val="16"/>
+                <w:szCs w:val="16"/>
+              </w:rPr>
+              <w:t xml:space="preserve"> up to 99</w:t>
             </w:r>
           </w:p>
         </w:tc>
@@ -1197,6 +1468,7 @@
                 <w:szCs w:val="16"/>
               </w:rPr>
             </w:pPr>
+            <w:proofErr w:type="spellStart"/>
             <w:r>
               <w:rPr>
                 <w:rFonts w:ascii="Comic Sans MS" w:hAnsi="Comic Sans MS" w:cstheme="minorHAnsi"/>
@@ -1205,6 +1477,7 @@
               </w:rPr>
               <w:t>UnitNo</w:t>
             </w:r>
+            <w:proofErr w:type="spellEnd"/>
           </w:p>
         </w:tc>
         <w:tc>
@@ -1277,15 +1550,7 @@
                 <w:sz w:val="16"/>
                 <w:szCs w:val="16"/>
               </w:rPr>
-              <w:t xml:space="preserve">Unit Number , </w:t>
-            </w:r>
-            <w:r>
-              <w:rPr>
-                <w:rFonts w:ascii="Comic Sans MS" w:hAnsi="Comic Sans MS" w:cstheme="minorHAnsi"/>
-                <w:sz w:val="16"/>
-                <w:szCs w:val="16"/>
-              </w:rPr>
-              <w:t xml:space="preserve">it’s up to </w:t>
+              <w:t xml:space="preserve">Unit Number , it’s up to </w:t>
             </w:r>
             <w:r>
               <w:rPr>
@@ -1333,6 +1598,7 @@
                 <w:szCs w:val="16"/>
               </w:rPr>
             </w:pPr>
+            <w:proofErr w:type="spellStart"/>
             <w:r>
               <w:rPr>
                 <w:rFonts w:ascii="Comic Sans MS" w:hAnsi="Comic Sans MS" w:cstheme="minorHAnsi"/>
@@ -1341,6 +1607,7 @@
               </w:rPr>
               <w:t>ProductNo</w:t>
             </w:r>
+            <w:proofErr w:type="spellEnd"/>
           </w:p>
         </w:tc>
         <w:tc>
@@ -1415,37 +1682,23 @@
               </w:rPr>
               <w:t xml:space="preserve">Product number, </w:t>
             </w:r>
-            <w:r>
-              <w:rPr>
-                <w:rFonts w:ascii="Comic Sans MS" w:hAnsi="Comic Sans MS" w:cstheme="minorHAnsi"/>
-                <w:sz w:val="16"/>
-                <w:szCs w:val="16"/>
-              </w:rPr>
-              <w:t xml:space="preserve">its up to 9999 </w:t>
-            </w:r>
-            <w:r>
-              <w:rPr>
-                <w:rFonts w:ascii="Comic Sans MS" w:hAnsi="Comic Sans MS" w:cstheme="minorHAnsi"/>
-                <w:sz w:val="16"/>
-                <w:szCs w:val="16"/>
-              </w:rPr>
-              <w:t xml:space="preserve">Products , for example 0001 is the number for Car Loans, </w:t>
-            </w:r>
-            <w:r>
-              <w:rPr>
-                <w:rFonts w:ascii="Comic Sans MS" w:hAnsi="Comic Sans MS" w:cstheme="minorHAnsi"/>
-                <w:sz w:val="16"/>
-                <w:szCs w:val="16"/>
-              </w:rPr>
-              <w:t>000</w:t>
-            </w:r>
-            <w:r>
-              <w:rPr>
-                <w:rFonts w:ascii="Comic Sans MS" w:hAnsi="Comic Sans MS" w:cstheme="minorHAnsi"/>
-                <w:sz w:val="16"/>
-                <w:szCs w:val="16"/>
-              </w:rPr>
-              <w:t>2 is the number for Personal Loans</w:t>
+            <w:proofErr w:type="spellStart"/>
+            <w:r>
+              <w:rPr>
+                <w:rFonts w:ascii="Comic Sans MS" w:hAnsi="Comic Sans MS" w:cstheme="minorHAnsi"/>
+                <w:sz w:val="16"/>
+                <w:szCs w:val="16"/>
+              </w:rPr>
+              <w:t>its</w:t>
+            </w:r>
+            <w:proofErr w:type="spellEnd"/>
+            <w:r>
+              <w:rPr>
+                <w:rFonts w:ascii="Comic Sans MS" w:hAnsi="Comic Sans MS" w:cstheme="minorHAnsi"/>
+                <w:sz w:val="16"/>
+                <w:szCs w:val="16"/>
+              </w:rPr>
+              <w:t xml:space="preserve"> up to 9999 Products , for example 0001 is the number for Car Loans, 0002 is the number for Personal Loans</w:t>
             </w:r>
           </w:p>
         </w:tc>
@@ -1485,6 +1738,7 @@
                 <w:szCs w:val="16"/>
               </w:rPr>
             </w:pPr>
+            <w:proofErr w:type="spellStart"/>
             <w:r>
               <w:rPr>
                 <w:rFonts w:ascii="Comic Sans MS" w:hAnsi="Comic Sans MS" w:cstheme="minorHAnsi"/>
@@ -1493,6 +1747,7 @@
               </w:rPr>
               <w:t>PostingLevel</w:t>
             </w:r>
+            <w:proofErr w:type="spellEnd"/>
           </w:p>
         </w:tc>
         <w:tc>
@@ -1567,8 +1822,6 @@
               </w:rPr>
               <w:t>, default is 1</w:t>
             </w:r>
-            <w:bookmarkStart w:id="0" w:name="_GoBack"/>
-            <w:bookmarkEnd w:id="0"/>
           </w:p>
         </w:tc>
       </w:tr>
@@ -1607,6 +1860,7 @@
                 <w:szCs w:val="16"/>
               </w:rPr>
             </w:pPr>
+            <w:proofErr w:type="spellStart"/>
             <w:r>
               <w:rPr>
                 <w:rFonts w:ascii="Comic Sans MS" w:hAnsi="Comic Sans MS" w:cstheme="minorHAnsi"/>
@@ -1615,6 +1869,7 @@
               </w:rPr>
               <w:t>LedgerNo</w:t>
             </w:r>
+            <w:proofErr w:type="spellEnd"/>
           </w:p>
         </w:tc>
         <w:tc>
@@ -1863,47 +2118,15 @@
           <w:sz w:val="16"/>
           <w:szCs w:val="16"/>
         </w:rPr>
-        <w:t xml:space="preserve"> is an on Balance </w:t>
-      </w:r>
-      <w:r>
-        <w:rPr>
-          <w:rFonts w:ascii="Comic Sans MS" w:hAnsi="Comic Sans MS" w:cstheme="minorHAnsi"/>
-          <w:sz w:val="16"/>
-          <w:szCs w:val="16"/>
-        </w:rPr>
-        <w:t xml:space="preserve">liability </w:t>
-      </w:r>
-      <w:r>
-        <w:rPr>
-          <w:rFonts w:ascii="Comic Sans MS" w:hAnsi="Comic Sans MS" w:cstheme="minorHAnsi"/>
-          <w:sz w:val="16"/>
-          <w:szCs w:val="16"/>
-        </w:rPr>
-        <w:t>GL</w:t>
-      </w:r>
-      <w:r>
-        <w:rPr>
-          <w:rFonts w:ascii="Comic Sans MS" w:hAnsi="Comic Sans MS" w:cstheme="minorHAnsi"/>
-          <w:sz w:val="16"/>
-          <w:szCs w:val="16"/>
-        </w:rPr>
-        <w:t xml:space="preserve"> </w:t>
-      </w:r>
-      <w:r>
-        <w:rPr>
-          <w:rFonts w:ascii="Comic Sans MS" w:hAnsi="Comic Sans MS" w:cstheme="minorHAnsi"/>
-          <w:sz w:val="16"/>
-          <w:szCs w:val="16"/>
-        </w:rPr>
-        <w:t xml:space="preserve">in Company </w:t>
-      </w:r>
-      <w:r>
-        <w:rPr>
-          <w:rFonts w:ascii="Comic Sans MS" w:hAnsi="Comic Sans MS" w:cstheme="minorHAnsi"/>
-          <w:sz w:val="16"/>
-          <w:szCs w:val="16"/>
-        </w:rPr>
-        <w:t>2</w:t>
+        <w:t xml:space="preserve"> is an on Balance liability GL</w:t>
+      </w:r>
+      <w:r>
+        <w:rPr>
+          <w:rFonts w:ascii="Comic Sans MS" w:hAnsi="Comic Sans MS" w:cstheme="minorHAnsi"/>
+          <w:sz w:val="16"/>
+          <w:szCs w:val="16"/>
+        </w:rPr>
+        <w:t xml:space="preserve"> in Company 2</w:t>
       </w:r>
     </w:p>
     <w:p>

</xml_diff>